<commit_message>
rmpl ib, fl printed
</commit_message>
<xml_diff>
--- a/rmpl-567-MAK/FAMCO-MAK-25-01-RMPL-567-FL.docx
+++ b/rmpl-567-MAK/FAMCO-MAK-25-01-RMPL-567-FL.docx
@@ -154,34 +154,7 @@
           <w:szCs w:val="20"/>
           <w:u w:val="none"/>
         </w:rPr>
-        <w:t>October</w:t>
-      </w:r>
-      <w:r>
-        <w:rPr>
-          <w:color w:val="auto"/>
-          <w:sz w:val="20"/>
-          <w:szCs w:val="20"/>
-          <w:u w:val="none"/>
-        </w:rPr>
-        <w:t xml:space="preserve"> 3</w:t>
-      </w:r>
-      <w:r>
-        <w:rPr>
-          <w:color w:val="auto"/>
-          <w:sz w:val="20"/>
-          <w:szCs w:val="20"/>
-          <w:u w:val="none"/>
-        </w:rPr>
-        <w:t>0</w:t>
-      </w:r>
-      <w:r>
-        <w:rPr>
-          <w:color w:val="auto"/>
-          <w:sz w:val="20"/>
-          <w:szCs w:val="20"/>
-          <w:u w:val="none"/>
-        </w:rPr>
-        <w:t>, 2025</w:t>
+        <w:t>October 30, 2025</w:t>
       </w:r>
     </w:p>
     <w:p>
@@ -286,7 +259,7 @@
           <w:szCs w:val="20"/>
           <w:u w:val="none"/>
         </w:rPr>
-        <w:t xml:space="preserve">Transmission </w:t>
+        <w:t xml:space="preserve">Transmission of </w:t>
       </w:r>
       <w:r>
         <w:rPr>
@@ -299,7 +272,59 @@
           <w:szCs w:val="20"/>
           <w:u w:val="none"/>
         </w:rPr>
-        <w:t xml:space="preserve">of </w:t>
+        <w:fldChar w:fldCharType="begin"/>
+      </w:r>
+      <w:r>
+        <w:rPr>
+          <w:dstrike w:val="false"/>
+          <w:strike w:val="false"/>
+          <w:sz w:val="20"/>
+          <w:u w:val="none"/>
+          <w:b/>
+          <w:szCs w:val="20"/>
+          <w:bCs/>
+          <w:color w:val="auto"/>
+        </w:rPr>
+        <w:instrText xml:space="preserve"> DOCPROPERTY "Folio1Total"</w:instrText>
+      </w:r>
+      <w:r>
+        <w:rPr>
+          <w:dstrike w:val="false"/>
+          <w:strike w:val="false"/>
+          <w:sz w:val="20"/>
+          <w:u w:val="none"/>
+          <w:b/>
+          <w:szCs w:val="20"/>
+          <w:bCs/>
+          <w:color w:val="auto"/>
+        </w:rPr>
+        <w:fldChar w:fldCharType="separate"/>
+      </w:r>
+      <w:r>
+        <w:rPr>
+          <w:dstrike w:val="false"/>
+          <w:strike w:val="false"/>
+          <w:sz w:val="20"/>
+          <w:u w:val="none"/>
+          <w:b/>
+          <w:szCs w:val="20"/>
+          <w:bCs/>
+          <w:color w:val="auto"/>
+        </w:rPr>
+        <w:t>82</w:t>
+      </w:r>
+      <w:r>
+        <w:rPr>
+          <w:dstrike w:val="false"/>
+          <w:strike w:val="false"/>
+          <w:sz w:val="20"/>
+          <w:u w:val="none"/>
+          <w:b/>
+          <w:szCs w:val="20"/>
+          <w:bCs/>
+          <w:color w:val="auto"/>
+        </w:rPr>
+        <w:fldChar w:fldCharType="end"/>
       </w:r>
       <w:r>
         <w:rPr>
@@ -312,85 +337,7 @@
           <w:szCs w:val="20"/>
           <w:u w:val="none"/>
         </w:rPr>
-        <w:fldChar w:fldCharType="begin"/>
-      </w:r>
-      <w:r>
-        <w:rPr>
-          <w:dstrike w:val="false"/>
-          <w:strike w:val="false"/>
-          <w:sz w:val="20"/>
-          <w:u w:val="none"/>
-          <w:b/>
-          <w:szCs w:val="20"/>
-          <w:bCs/>
-          <w:color w:val="auto"/>
-        </w:rPr>
-        <w:instrText xml:space="preserve"> DOCPROPERTY "Folio1Total"</w:instrText>
-      </w:r>
-      <w:r>
-        <w:rPr>
-          <w:dstrike w:val="false"/>
-          <w:strike w:val="false"/>
-          <w:sz w:val="20"/>
-          <w:u w:val="none"/>
-          <w:b/>
-          <w:szCs w:val="20"/>
-          <w:bCs/>
-          <w:color w:val="auto"/>
-        </w:rPr>
-        <w:fldChar w:fldCharType="separate"/>
-      </w:r>
-      <w:r>
-        <w:rPr>
-          <w:dstrike w:val="false"/>
-          <w:strike w:val="false"/>
-          <w:sz w:val="20"/>
-          <w:u w:val="none"/>
-          <w:b/>
-          <w:szCs w:val="20"/>
-          <w:bCs/>
-          <w:color w:val="auto"/>
-        </w:rPr>
-        <w:t>82</w:t>
-      </w:r>
-      <w:r>
-        <w:rPr>
-          <w:dstrike w:val="false"/>
-          <w:strike w:val="false"/>
-          <w:sz w:val="20"/>
-          <w:u w:val="none"/>
-          <w:b/>
-          <w:szCs w:val="20"/>
-          <w:bCs/>
-          <w:color w:val="auto"/>
-        </w:rPr>
-        <w:fldChar w:fldCharType="end"/>
-      </w:r>
-      <w:r>
-        <w:rPr>
-          <w:b/>
-          <w:bCs/>
-          <w:strike w:val="false"/>
-          <w:dstrike w:val="false"/>
-          <w:color w:val="auto"/>
-          <w:sz w:val="20"/>
-          <w:szCs w:val="20"/>
-          <w:u w:val="none"/>
-        </w:rPr>
-        <w:t xml:space="preserve"> Shares of</w:t>
-      </w:r>
-      <w:r>
-        <w:rPr>
-          <w:b/>
-          <w:bCs/>
-          <w:strike w:val="false"/>
-          <w:dstrike w:val="false"/>
-          <w:color w:val="auto"/>
-          <w:sz w:val="20"/>
-          <w:szCs w:val="20"/>
-          <w:u w:val="none"/>
-        </w:rPr>
-        <w:t xml:space="preserve"> Late Mohammad Ayub Khan</w:t>
+        <w:t xml:space="preserve"> Shares of Late Mohammad Ayub Khan</w:t>
       </w:r>
       <w:r>
         <w:rPr>
@@ -568,7 +515,7 @@
           <w:sz w:val="20"/>
           <w:szCs w:val="20"/>
         </w:rPr>
-        <w:t>- Folio #</w:t>
+        <w:t xml:space="preserve">- Folio #: </w:t>
       </w:r>
       <w:r>
         <w:rPr>
@@ -577,7 +524,42 @@
           <w:sz w:val="20"/>
           <w:szCs w:val="20"/>
         </w:rPr>
-        <w:t xml:space="preserve">: </w:t>
+        <w:fldChar w:fldCharType="begin"/>
+      </w:r>
+      <w:r>
+        <w:rPr>
+          <w:sz w:val="20"/>
+          <w:b/>
+          <w:szCs w:val="20"/>
+          <w:bCs/>
+        </w:rPr>
+        <w:instrText xml:space="preserve"> DOCPROPERTY "Folio2"</w:instrText>
+      </w:r>
+      <w:r>
+        <w:rPr>
+          <w:sz w:val="20"/>
+          <w:b/>
+          <w:szCs w:val="20"/>
+          <w:bCs/>
+        </w:rPr>
+        <w:fldChar w:fldCharType="separate"/>
+      </w:r>
+      <w:r>
+        <w:rPr>
+          <w:sz w:val="20"/>
+          <w:b/>
+          <w:szCs w:val="20"/>
+          <w:bCs/>
+        </w:rPr>
+      </w:r>
+      <w:r>
+        <w:rPr>
+          <w:sz w:val="20"/>
+          <w:b/>
+          <w:szCs w:val="20"/>
+          <w:bCs/>
+        </w:rPr>
+        <w:fldChar w:fldCharType="end"/>
       </w:r>
       <w:r>
         <w:rPr>
@@ -595,7 +577,7 @@
           <w:szCs w:val="20"/>
           <w:bCs/>
         </w:rPr>
-        <w:instrText xml:space="preserve"> DOCPROPERTY "Folio2"</w:instrText>
+        <w:instrText xml:space="preserve"> DOCPROPERTY "Folio1"</w:instrText>
       </w:r>
       <w:r>
         <w:rPr>
@@ -613,6 +595,7 @@
           <w:szCs w:val="20"/>
           <w:bCs/>
         </w:rPr>
+        <w:t>567</w:t>
       </w:r>
       <w:r>
         <w:rPr>
@@ -639,51 +622,6 @@
           <w:szCs w:val="20"/>
           <w:bCs/>
         </w:rPr>
-        <w:instrText xml:space="preserve"> DOCPROPERTY "Folio1"</w:instrText>
-      </w:r>
-      <w:r>
-        <w:rPr>
-          <w:sz w:val="20"/>
-          <w:b/>
-          <w:szCs w:val="20"/>
-          <w:bCs/>
-        </w:rPr>
-        <w:fldChar w:fldCharType="separate"/>
-      </w:r>
-      <w:r>
-        <w:rPr>
-          <w:sz w:val="20"/>
-          <w:b/>
-          <w:szCs w:val="20"/>
-          <w:bCs/>
-        </w:rPr>
-        <w:t>567</w:t>
-      </w:r>
-      <w:r>
-        <w:rPr>
-          <w:sz w:val="20"/>
-          <w:b/>
-          <w:szCs w:val="20"/>
-          <w:bCs/>
-        </w:rPr>
-        <w:fldChar w:fldCharType="end"/>
-      </w:r>
-      <w:r>
-        <w:rPr>
-          <w:b/>
-          <w:bCs/>
-          <w:sz w:val="20"/>
-          <w:szCs w:val="20"/>
-        </w:rPr>
-        <w:fldChar w:fldCharType="begin"/>
-      </w:r>
-      <w:r>
-        <w:rPr>
-          <w:sz w:val="20"/>
-          <w:b/>
-          <w:szCs w:val="20"/>
-          <w:bCs/>
-        </w:rPr>
         <w:instrText xml:space="preserve"> DOCPROPERTY "Folio3"</w:instrText>
       </w:r>
       <w:r>
@@ -814,68 +752,15 @@
       </w:pPr>
       <w:r>
         <w:rPr>
-          <w:rFonts w:ascii="Calibri" w:hAnsi="Calibri"/>
-          <w:b w:val="false"/>
-          <w:strike w:val="false"/>
-          <w:dstrike w:val="false"/>
-          <w:color w:val="auto"/>
-          <w:sz w:val="20"/>
-          <w:szCs w:val="20"/>
-          <w:u w:val="none"/>
-        </w:rPr>
-        <w:t>I r</w:t>
-      </w:r>
-      <w:r>
-        <w:rPr>
-          <w:rFonts w:ascii="Calibri" w:hAnsi="Calibri"/>
-          <w:b w:val="false"/>
-          <w:strike w:val="false"/>
-          <w:dstrike w:val="false"/>
-          <w:color w:val="auto"/>
-          <w:sz w:val="20"/>
-          <w:szCs w:val="20"/>
-          <w:u w:val="none"/>
-        </w:rPr>
-        <w:t xml:space="preserve">efer </w:t>
-      </w:r>
-      <w:r>
-        <w:rPr>
-          <w:rFonts w:ascii="Calibri" w:hAnsi="Calibri"/>
-          <w:b w:val="false"/>
-          <w:strike w:val="false"/>
-          <w:dstrike w:val="false"/>
-          <w:color w:val="auto"/>
-          <w:sz w:val="20"/>
-          <w:szCs w:val="20"/>
-          <w:u w:val="none"/>
-        </w:rPr>
-        <w:t>to</w:t>
-      </w:r>
-      <w:r>
-        <w:rPr>
-          <w:rFonts w:ascii="Calibri" w:hAnsi="Calibri"/>
-          <w:b w:val="false"/>
-          <w:strike w:val="false"/>
-          <w:dstrike w:val="false"/>
-          <w:color w:val="auto"/>
-          <w:sz w:val="20"/>
-          <w:szCs w:val="20"/>
-          <w:u w:val="none"/>
-        </w:rPr>
-        <w:t xml:space="preserve"> </w:t>
-      </w:r>
-      <w:r>
-        <w:rPr>
-          <w:rFonts w:ascii="Calibri" w:hAnsi="Calibri"/>
-          <w:b w:val="false"/>
-          <w:strike w:val="false"/>
-          <w:dstrike w:val="false"/>
-          <w:color w:val="auto"/>
-          <w:sz w:val="20"/>
-          <w:szCs w:val="20"/>
-          <w:u w:val="none"/>
-        </w:rPr>
-        <w:t>your letter:</w:t>
+          <w:b w:val="false"/>
+          <w:strike w:val="false"/>
+          <w:dstrike w:val="false"/>
+          <w:color w:val="auto"/>
+          <w:sz w:val="20"/>
+          <w:szCs w:val="20"/>
+          <w:u w:val="none"/>
+        </w:rPr>
+        <w:t>I refer to your letter:</w:t>
       </w:r>
     </w:p>
     <w:p>
@@ -904,7 +789,6 @@
       </w:pPr>
       <w:r>
         <w:rPr>
-          <w:rFonts w:ascii="Calibri" w:hAnsi="Calibri"/>
           <w:b w:val="false"/>
           <w:strike w:val="false"/>
           <w:dstrike w:val="false"/>
@@ -923,7 +807,6 @@
           <w:u w:val="none"/>
           <w:b w:val="false"/>
           <w:szCs w:val="20"/>
-          <w:rFonts w:ascii="Calibri" w:hAnsi="Calibri"/>
           <w:color w:val="auto"/>
         </w:rPr>
         <w:instrText xml:space="preserve"> DOCPROPERTY "ReferenceSender"</w:instrText>
@@ -936,7 +819,6 @@
           <w:u w:val="none"/>
           <w:b w:val="false"/>
           <w:szCs w:val="20"/>
-          <w:rFonts w:ascii="Calibri" w:hAnsi="Calibri"/>
           <w:color w:val="auto"/>
         </w:rPr>
         <w:fldChar w:fldCharType="separate"/>
@@ -949,7 +831,6 @@
           <w:u w:val="none"/>
           <w:b w:val="false"/>
           <w:szCs w:val="20"/>
-          <w:rFonts w:ascii="Calibri" w:hAnsi="Calibri"/>
           <w:color w:val="auto"/>
         </w:rPr>
         <w:t>RMPL - 3400 &amp; 3402</w:t>
@@ -962,14 +843,12 @@
           <w:u w:val="none"/>
           <w:b w:val="false"/>
           <w:szCs w:val="20"/>
-          <w:rFonts w:ascii="Calibri" w:hAnsi="Calibri"/>
           <w:color w:val="auto"/>
         </w:rPr>
         <w:fldChar w:fldCharType="end"/>
       </w:r>
       <w:r>
         <w:rPr>
-          <w:rFonts w:ascii="Calibri" w:hAnsi="Calibri"/>
           <w:b w:val="false"/>
           <w:strike w:val="false"/>
           <w:dstrike w:val="false"/>
@@ -1004,7 +883,6 @@
       </w:pPr>
       <w:r>
         <w:rPr>
-          <w:rFonts w:ascii="Calibri" w:hAnsi="Calibri"/>
           <w:b w:val="false"/>
           <w:bCs w:val="false"/>
           <w:strike w:val="false"/>
@@ -1039,7 +917,6 @@
       </w:pPr>
       <w:r>
         <w:rPr>
-          <w:rFonts w:ascii="Calibri" w:hAnsi="Calibri"/>
           <w:b/>
           <w:bCs/>
           <w:strike w:val="false"/>
@@ -1075,119 +952,19 @@
       </w:pPr>
       <w:r>
         <w:rPr>
-          <w:rFonts w:ascii="Calibri" w:hAnsi="Calibri"/>
-          <w:b w:val="false"/>
-          <w:bCs w:val="false"/>
-          <w:strike w:val="false"/>
-          <w:dstrike w:val="false"/>
-          <w:color w:val="auto"/>
-          <w:sz w:val="20"/>
-          <w:szCs w:val="20"/>
-          <w:u w:val="none"/>
-        </w:rPr>
-        <w:t xml:space="preserve">Hereby, the legal heirs </w:t>
-      </w:r>
-      <w:r>
-        <w:rPr>
-          <w:rFonts w:ascii="Calibri" w:hAnsi="Calibri"/>
-          <w:b w:val="false"/>
-          <w:bCs w:val="false"/>
-          <w:strike w:val="false"/>
-          <w:dstrike w:val="false"/>
-          <w:color w:val="auto"/>
-          <w:sz w:val="20"/>
-          <w:szCs w:val="20"/>
-          <w:u w:val="none"/>
-        </w:rPr>
-        <w:t xml:space="preserve">sign and </w:t>
-      </w:r>
-      <w:r>
-        <w:rPr>
-          <w:rFonts w:ascii="Calibri" w:hAnsi="Calibri"/>
-          <w:b w:val="false"/>
-          <w:bCs w:val="false"/>
-          <w:strike w:val="false"/>
-          <w:dstrike w:val="false"/>
-          <w:color w:val="auto"/>
-          <w:sz w:val="20"/>
-          <w:szCs w:val="20"/>
-          <w:u w:val="none"/>
-        </w:rPr>
-        <w:t xml:space="preserve">confirm </w:t>
-      </w:r>
-      <w:r>
-        <w:rPr>
-          <w:rFonts w:ascii="Calibri" w:hAnsi="Calibri"/>
-          <w:b w:val="false"/>
-          <w:bCs w:val="false"/>
-          <w:strike w:val="false"/>
-          <w:dstrike w:val="false"/>
-          <w:color w:val="auto"/>
-          <w:sz w:val="20"/>
-          <w:szCs w:val="20"/>
-          <w:u w:val="none"/>
-        </w:rPr>
-        <w:t>in</w:t>
-      </w:r>
-      <w:r>
-        <w:rPr>
-          <w:rFonts w:ascii="Calibri" w:hAnsi="Calibri"/>
-          <w:b w:val="false"/>
-          <w:bCs w:val="false"/>
-          <w:strike w:val="false"/>
-          <w:dstrike w:val="false"/>
-          <w:color w:val="auto"/>
-          <w:sz w:val="20"/>
-          <w:szCs w:val="20"/>
-          <w:u w:val="none"/>
-        </w:rPr>
-        <w:t xml:space="preserve"> agreement</w:t>
-      </w:r>
-      <w:r>
-        <w:rPr>
-          <w:rFonts w:ascii="Calibri" w:hAnsi="Calibri"/>
-          <w:b w:val="false"/>
-          <w:bCs w:val="false"/>
-          <w:strike w:val="false"/>
-          <w:dstrike w:val="false"/>
-          <w:color w:val="auto"/>
-          <w:sz w:val="20"/>
-          <w:szCs w:val="20"/>
-          <w:u w:val="none"/>
-        </w:rPr>
-        <w:t xml:space="preserve"> </w:t>
-      </w:r>
-      <w:r>
-        <w:rPr>
-          <w:rFonts w:ascii="Calibri" w:hAnsi="Calibri"/>
-          <w:b w:val="false"/>
-          <w:bCs w:val="false"/>
-          <w:strike w:val="false"/>
-          <w:dstrike w:val="false"/>
-          <w:color w:val="auto"/>
-          <w:sz w:val="20"/>
-          <w:szCs w:val="20"/>
-          <w:u w:val="none"/>
-        </w:rPr>
-        <w:t xml:space="preserve">with the distribution of shares </w:t>
-      </w:r>
-      <w:r>
-        <w:rPr>
-          <w:rFonts w:ascii="Calibri" w:hAnsi="Calibri"/>
-          <w:b w:val="false"/>
-          <w:bCs w:val="false"/>
-          <w:strike w:val="false"/>
-          <w:dstrike w:val="false"/>
-          <w:color w:val="auto"/>
-          <w:sz w:val="20"/>
-          <w:szCs w:val="20"/>
-          <w:u w:val="none"/>
-        </w:rPr>
-        <w:t xml:space="preserve">for Folio Nos </w:t>
-      </w:r>
-      <w:r>
-        <w:rPr>
-          <w:rFonts w:ascii="Calibri" w:hAnsi="Calibri"/>
+          <w:b w:val="false"/>
+          <w:bCs w:val="false"/>
+          <w:strike w:val="false"/>
+          <w:dstrike w:val="false"/>
+          <w:color w:val="auto"/>
+          <w:sz w:val="20"/>
+          <w:szCs w:val="20"/>
+          <w:u w:val="none"/>
+        </w:rPr>
+        <w:t xml:space="preserve">Hereby, the legal heirs sign and confirm in agreement with the distribution of shares for Folio Nos </w:t>
+      </w:r>
+      <w:r>
+        <w:rPr>
           <w:b w:val="false"/>
           <w:bCs w:val="false"/>
           <w:strike w:val="false"/>
@@ -1208,21 +985,19 @@
           <w:b w:val="false"/>
           <w:szCs w:val="20"/>
           <w:bCs w:val="false"/>
-          <w:rFonts w:ascii="Calibri" w:hAnsi="Calibri"/>
-          <w:color w:val="auto"/>
-        </w:rPr>
-        <w:instrText xml:space="preserve"> SUBJECT </w:instrText>
-      </w:r>
-      <w:r>
-        <w:rPr>
-          <w:dstrike w:val="false"/>
-          <w:strike w:val="false"/>
-          <w:sz w:val="20"/>
-          <w:u w:val="none"/>
-          <w:b w:val="false"/>
-          <w:szCs w:val="20"/>
-          <w:bCs w:val="false"/>
-          <w:rFonts w:ascii="Calibri" w:hAnsi="Calibri"/>
+          <w:color w:val="auto"/>
+        </w:rPr>
+        <w:instrText xml:space="preserve"> DOCPROPERTY "Folio1"</w:instrText>
+      </w:r>
+      <w:r>
+        <w:rPr>
+          <w:dstrike w:val="false"/>
+          <w:strike w:val="false"/>
+          <w:sz w:val="20"/>
+          <w:u w:val="none"/>
+          <w:b w:val="false"/>
+          <w:szCs w:val="20"/>
+          <w:bCs w:val="false"/>
           <w:color w:val="auto"/>
         </w:rPr>
         <w:fldChar w:fldCharType="separate"/>
@@ -1236,218 +1011,35 @@
           <w:b w:val="false"/>
           <w:szCs w:val="20"/>
           <w:bCs w:val="false"/>
-          <w:rFonts w:ascii="Calibri" w:hAnsi="Calibri"/>
-          <w:color w:val="auto"/>
-        </w:rPr>
-      </w:r>
-      <w:r>
-        <w:rPr>
-          <w:dstrike w:val="false"/>
-          <w:strike w:val="false"/>
-          <w:sz w:val="20"/>
-          <w:u w:val="none"/>
-          <w:b w:val="false"/>
-          <w:szCs w:val="20"/>
-          <w:bCs w:val="false"/>
-          <w:rFonts w:ascii="Calibri" w:hAnsi="Calibri"/>
+          <w:color w:val="auto"/>
+        </w:rPr>
+        <w:t>567</w:t>
+      </w:r>
+      <w:r>
+        <w:rPr>
+          <w:dstrike w:val="false"/>
+          <w:strike w:val="false"/>
+          <w:sz w:val="20"/>
+          <w:u w:val="none"/>
+          <w:b w:val="false"/>
+          <w:szCs w:val="20"/>
+          <w:bCs w:val="false"/>
           <w:color w:val="auto"/>
         </w:rPr>
         <w:fldChar w:fldCharType="end"/>
       </w:r>
       <w:r>
         <w:rPr>
-          <w:rFonts w:ascii="Calibri" w:hAnsi="Calibri"/>
-          <w:b w:val="false"/>
-          <w:bCs w:val="false"/>
-          <w:strike w:val="false"/>
-          <w:dstrike w:val="false"/>
-          <w:color w:val="auto"/>
-          <w:sz w:val="20"/>
-          <w:szCs w:val="20"/>
-          <w:u w:val="none"/>
-        </w:rPr>
-        <w:fldChar w:fldCharType="begin"/>
-      </w:r>
-      <w:r>
-        <w:rPr>
-          <w:dstrike w:val="false"/>
-          <w:strike w:val="false"/>
-          <w:sz w:val="20"/>
-          <w:u w:val="none"/>
-          <w:b w:val="false"/>
-          <w:szCs w:val="20"/>
-          <w:bCs w:val="false"/>
-          <w:rFonts w:ascii="Calibri" w:hAnsi="Calibri"/>
-          <w:color w:val="auto"/>
-        </w:rPr>
-        <w:instrText xml:space="preserve"> DOCPROPERTY "Folio2"</w:instrText>
-      </w:r>
-      <w:r>
-        <w:rPr>
-          <w:dstrike w:val="false"/>
-          <w:strike w:val="false"/>
-          <w:sz w:val="20"/>
-          <w:u w:val="none"/>
-          <w:b w:val="false"/>
-          <w:szCs w:val="20"/>
-          <w:bCs w:val="false"/>
-          <w:rFonts w:ascii="Calibri" w:hAnsi="Calibri"/>
-          <w:color w:val="auto"/>
-        </w:rPr>
-        <w:fldChar w:fldCharType="separate"/>
-      </w:r>
-      <w:r>
-        <w:rPr>
-          <w:dstrike w:val="false"/>
-          <w:strike w:val="false"/>
-          <w:sz w:val="20"/>
-          <w:u w:val="none"/>
-          <w:b w:val="false"/>
-          <w:szCs w:val="20"/>
-          <w:bCs w:val="false"/>
-          <w:rFonts w:ascii="Calibri" w:hAnsi="Calibri"/>
-          <w:color w:val="auto"/>
-        </w:rPr>
-      </w:r>
-      <w:r>
-        <w:rPr>
-          <w:dstrike w:val="false"/>
-          <w:strike w:val="false"/>
-          <w:sz w:val="20"/>
-          <w:u w:val="none"/>
-          <w:b w:val="false"/>
-          <w:szCs w:val="20"/>
-          <w:bCs w:val="false"/>
-          <w:rFonts w:ascii="Calibri" w:hAnsi="Calibri"/>
-          <w:color w:val="auto"/>
-        </w:rPr>
-        <w:fldChar w:fldCharType="end"/>
-      </w:r>
-      <w:r>
-        <w:rPr>
-          <w:rFonts w:ascii="Calibri" w:hAnsi="Calibri"/>
-          <w:b w:val="false"/>
-          <w:bCs w:val="false"/>
-          <w:strike w:val="false"/>
-          <w:dstrike w:val="false"/>
-          <w:color w:val="auto"/>
-          <w:sz w:val="20"/>
-          <w:szCs w:val="20"/>
-          <w:u w:val="none"/>
-        </w:rPr>
-        <w:t xml:space="preserve"> </w:t>
-      </w:r>
-      <w:r>
-        <w:rPr>
-          <w:rFonts w:ascii="Calibri" w:hAnsi="Calibri"/>
-          <w:b w:val="false"/>
-          <w:bCs w:val="false"/>
-          <w:strike w:val="false"/>
-          <w:dstrike w:val="false"/>
-          <w:color w:val="auto"/>
-          <w:sz w:val="20"/>
-          <w:szCs w:val="20"/>
-          <w:u w:val="none"/>
-        </w:rPr>
-        <w:t xml:space="preserve">&amp; </w:t>
-      </w:r>
-      <w:r>
-        <w:rPr>
-          <w:rFonts w:ascii="Calibri" w:hAnsi="Calibri"/>
-          <w:b w:val="false"/>
-          <w:bCs w:val="false"/>
-          <w:strike w:val="false"/>
-          <w:dstrike w:val="false"/>
-          <w:color w:val="auto"/>
-          <w:sz w:val="20"/>
-          <w:szCs w:val="20"/>
-          <w:u w:val="none"/>
-        </w:rPr>
-        <w:fldChar w:fldCharType="begin"/>
-      </w:r>
-      <w:r>
-        <w:rPr>
-          <w:dstrike w:val="false"/>
-          <w:strike w:val="false"/>
-          <w:sz w:val="20"/>
-          <w:u w:val="none"/>
-          <w:b w:val="false"/>
-          <w:szCs w:val="20"/>
-          <w:bCs w:val="false"/>
-          <w:rFonts w:ascii="Calibri" w:hAnsi="Calibri"/>
-          <w:color w:val="auto"/>
-        </w:rPr>
-        <w:instrText xml:space="preserve"> DOCPROPERTY "Folio1"</w:instrText>
-      </w:r>
-      <w:r>
-        <w:rPr>
-          <w:dstrike w:val="false"/>
-          <w:strike w:val="false"/>
-          <w:sz w:val="20"/>
-          <w:u w:val="none"/>
-          <w:b w:val="false"/>
-          <w:szCs w:val="20"/>
-          <w:bCs w:val="false"/>
-          <w:rFonts w:ascii="Calibri" w:hAnsi="Calibri"/>
-          <w:color w:val="auto"/>
-        </w:rPr>
-        <w:fldChar w:fldCharType="separate"/>
-      </w:r>
-      <w:r>
-        <w:rPr>
-          <w:dstrike w:val="false"/>
-          <w:strike w:val="false"/>
-          <w:sz w:val="20"/>
-          <w:u w:val="none"/>
-          <w:b w:val="false"/>
-          <w:szCs w:val="20"/>
-          <w:bCs w:val="false"/>
-          <w:rFonts w:ascii="Calibri" w:hAnsi="Calibri"/>
-          <w:color w:val="auto"/>
-        </w:rPr>
-        <w:t>567</w:t>
-      </w:r>
-      <w:r>
-        <w:rPr>
-          <w:dstrike w:val="false"/>
-          <w:strike w:val="false"/>
-          <w:sz w:val="20"/>
-          <w:u w:val="none"/>
-          <w:b w:val="false"/>
-          <w:szCs w:val="20"/>
-          <w:bCs w:val="false"/>
-          <w:rFonts w:ascii="Calibri" w:hAnsi="Calibri"/>
-          <w:color w:val="auto"/>
-        </w:rPr>
-        <w:fldChar w:fldCharType="end"/>
-      </w:r>
-      <w:r>
-        <w:rPr>
-          <w:rFonts w:ascii="Calibri" w:hAnsi="Calibri"/>
-          <w:b w:val="false"/>
-          <w:bCs w:val="false"/>
-          <w:strike w:val="false"/>
-          <w:dstrike w:val="false"/>
-          <w:color w:val="auto"/>
-          <w:sz w:val="20"/>
-          <w:szCs w:val="20"/>
-          <w:u w:val="none"/>
-        </w:rPr>
-        <w:t xml:space="preserve"> </w:t>
-      </w:r>
-      <w:r>
-        <w:rPr>
-          <w:rFonts w:ascii="Calibri" w:hAnsi="Calibri"/>
-          <w:b w:val="false"/>
-          <w:bCs w:val="false"/>
-          <w:strike w:val="false"/>
-          <w:dstrike w:val="false"/>
-          <w:color w:val="auto"/>
-          <w:sz w:val="20"/>
-          <w:szCs w:val="20"/>
-          <w:u w:val="none"/>
-        </w:rPr>
-        <w:t xml:space="preserve">articulated in your letter. </w:t>
+          <w:b w:val="false"/>
+          <w:bCs w:val="false"/>
+          <w:strike w:val="false"/>
+          <w:dstrike w:val="false"/>
+          <w:color w:val="auto"/>
+          <w:sz w:val="20"/>
+          <w:szCs w:val="20"/>
+          <w:u w:val="none"/>
+        </w:rPr>
+        <w:t xml:space="preserve"> articulated in your letter. </w:t>
       </w:r>
     </w:p>
     <w:p>
@@ -1473,7 +1065,6 @@
       </w:pPr>
       <w:r>
         <w:rPr>
-          <w:rFonts w:ascii="Calibri" w:hAnsi="Calibri"/>
           <w:b w:val="false"/>
           <w:bCs w:val="false"/>
           <w:strike w:val="false"/>
@@ -1561,7 +1152,10 @@
               </w:rPr>
             </w:pPr>
             <w:r>
-              <w:rPr/>
+              <w:rPr>
+                <w:sz w:val="20"/>
+                <w:szCs w:val="20"/>
+              </w:rPr>
             </w:r>
           </w:p>
         </w:tc>
@@ -1586,10 +1180,6 @@
               </w:rPr>
             </w:pPr>
             <w:r>
-              <w:rPr>
-                <w:sz w:val="20"/>
-                <w:szCs w:val="20"/>
-              </w:rPr>
               <w:drawing>
                 <wp:anchor behindDoc="0" distT="0" distB="0" distL="0" distR="0" simplePos="0" locked="0" layoutInCell="1" allowOverlap="1" relativeHeight="2">
                   <wp:simplePos x="0" y="0"/>
@@ -1921,7 +1511,6 @@
       </w:pPr>
       <w:r>
         <w:rPr>
-          <w:rFonts w:ascii="Calibri" w:hAnsi="Calibri"/>
           <w:b w:val="false"/>
           <w:bCs w:val="false"/>
           <w:strike w:val="false"/>
@@ -1956,7 +1545,6 @@
       </w:pPr>
       <w:r>
         <w:rPr>
-          <w:rFonts w:ascii="Calibri" w:hAnsi="Calibri"/>
           <w:b w:val="false"/>
           <w:bCs w:val="false"/>
           <w:strike w:val="false"/>
@@ -1970,7 +1558,6 @@
       </w:r>
       <w:r>
         <w:rPr>
-          <w:rFonts w:ascii="Calibri" w:hAnsi="Calibri"/>
           <w:b w:val="false"/>
           <w:bCs w:val="false"/>
           <w:strike w:val="false"/>
@@ -1991,7 +1578,6 @@
           <w:b w:val="false"/>
           <w:szCs w:val="20"/>
           <w:bCs w:val="false"/>
-          <w:rFonts w:ascii="Calibri" w:hAnsi="Calibri"/>
           <w:color w:val="auto"/>
         </w:rPr>
         <w:instrText xml:space="preserve"> DOCPROPERTY "Folio1Missing"</w:instrText>
@@ -2005,7 +1591,6 @@
           <w:b w:val="false"/>
           <w:szCs w:val="20"/>
           <w:bCs w:val="false"/>
-          <w:rFonts w:ascii="Calibri" w:hAnsi="Calibri"/>
           <w:color w:val="auto"/>
         </w:rPr>
         <w:fldChar w:fldCharType="separate"/>
@@ -2019,7 +1604,6 @@
           <w:b w:val="false"/>
           <w:szCs w:val="20"/>
           <w:bCs w:val="false"/>
-          <w:rFonts w:ascii="Calibri" w:hAnsi="Calibri"/>
           <w:color w:val="auto"/>
         </w:rPr>
         <w:t>127</w:t>
@@ -2033,56 +1617,25 @@
           <w:b w:val="false"/>
           <w:szCs w:val="20"/>
           <w:bCs w:val="false"/>
-          <w:rFonts w:ascii="Calibri" w:hAnsi="Calibri"/>
           <w:color w:val="auto"/>
         </w:rPr>
         <w:fldChar w:fldCharType="end"/>
       </w:r>
       <w:r>
         <w:rPr>
-          <w:rFonts w:ascii="Calibri" w:hAnsi="Calibri"/>
-          <w:b w:val="false"/>
-          <w:bCs w:val="false"/>
-          <w:strike w:val="false"/>
-          <w:dstrike w:val="false"/>
-          <w:color w:val="auto"/>
-          <w:sz w:val="20"/>
-          <w:szCs w:val="20"/>
-          <w:u w:val="none"/>
-        </w:rPr>
-        <w:t xml:space="preserve"> shares</w:t>
-      </w:r>
-      <w:r>
-        <w:rPr>
-          <w:rFonts w:ascii="Calibri" w:hAnsi="Calibri"/>
-          <w:b w:val="false"/>
-          <w:bCs w:val="false"/>
-          <w:strike w:val="false"/>
-          <w:dstrike w:val="false"/>
-          <w:color w:val="auto"/>
-          <w:sz w:val="20"/>
-          <w:szCs w:val="20"/>
-          <w:u w:val="none"/>
-        </w:rPr>
-        <w:t xml:space="preserve"> </w:t>
-      </w:r>
-      <w:r>
-        <w:rPr>
-          <w:rFonts w:ascii="Calibri" w:hAnsi="Calibri"/>
-          <w:b w:val="false"/>
-          <w:bCs w:val="false"/>
-          <w:strike w:val="false"/>
-          <w:dstrike w:val="false"/>
-          <w:color w:val="auto"/>
-          <w:sz w:val="20"/>
-          <w:szCs w:val="20"/>
-          <w:u w:val="none"/>
-        </w:rPr>
-        <w:t xml:space="preserve">of </w:t>
-      </w:r>
-      <w:r>
-        <w:rPr>
-          <w:rFonts w:ascii="Calibri" w:hAnsi="Calibri"/>
+          <w:b w:val="false"/>
+          <w:bCs w:val="false"/>
+          <w:strike w:val="false"/>
+          <w:dstrike w:val="false"/>
+          <w:color w:val="auto"/>
+          <w:sz w:val="20"/>
+          <w:szCs w:val="20"/>
+          <w:u w:val="none"/>
+        </w:rPr>
+        <w:t xml:space="preserve"> shares of </w:t>
+      </w:r>
+      <w:r>
+        <w:rPr>
           <w:b w:val="false"/>
           <w:bCs w:val="false"/>
           <w:strike w:val="false"/>
@@ -2103,7 +1656,6 @@
           <w:b w:val="false"/>
           <w:szCs w:val="20"/>
           <w:bCs w:val="false"/>
-          <w:rFonts w:ascii="Calibri" w:hAnsi="Calibri"/>
           <w:color w:val="auto"/>
         </w:rPr>
         <w:instrText xml:space="preserve"> DOCPROPERTY "Company"</w:instrText>
@@ -2117,7 +1669,6 @@
           <w:b w:val="false"/>
           <w:szCs w:val="20"/>
           <w:bCs w:val="false"/>
-          <w:rFonts w:ascii="Calibri" w:hAnsi="Calibri"/>
           <w:color w:val="auto"/>
         </w:rPr>
         <w:fldChar w:fldCharType="separate"/>
@@ -2131,7 +1682,6 @@
           <w:b w:val="false"/>
           <w:szCs w:val="20"/>
           <w:bCs w:val="false"/>
-          <w:rFonts w:ascii="Calibri" w:hAnsi="Calibri"/>
           <w:color w:val="auto"/>
         </w:rPr>
         <w:t>Rafhan Maize Products Company Limited</w:t>
@@ -2145,14 +1695,12 @@
           <w:b w:val="false"/>
           <w:szCs w:val="20"/>
           <w:bCs w:val="false"/>
-          <w:rFonts w:ascii="Calibri" w:hAnsi="Calibri"/>
           <w:color w:val="auto"/>
         </w:rPr>
         <w:fldChar w:fldCharType="end"/>
       </w:r>
       <w:r>
         <w:rPr>
-          <w:rFonts w:ascii="Calibri" w:hAnsi="Calibri"/>
           <w:b w:val="false"/>
           <w:bCs w:val="false"/>
           <w:strike w:val="false"/>
@@ -2188,7 +1736,6 @@
       </w:pPr>
       <w:r>
         <w:rPr>
-          <w:rFonts w:ascii="Calibri" w:hAnsi="Calibri"/>
           <w:b w:val="false"/>
           <w:bCs w:val="false"/>
           <w:strike w:val="false"/>
@@ -2223,45 +1770,16 @@
       </w:pPr>
       <w:r>
         <w:rPr>
-          <w:rFonts w:ascii="Calibri" w:hAnsi="Calibri"/>
-          <w:b w:val="false"/>
-          <w:bCs w:val="false"/>
-          <w:strike w:val="false"/>
-          <w:dstrike w:val="false"/>
-          <w:color w:val="auto"/>
-          <w:sz w:val="20"/>
-          <w:szCs w:val="20"/>
-          <w:u w:val="none"/>
-        </w:rPr>
-        <w:t xml:space="preserve">In this regard, </w:t>
-      </w:r>
-      <w:r>
-        <w:rPr>
-          <w:rFonts w:ascii="Calibri" w:hAnsi="Calibri"/>
-          <w:b w:val="false"/>
-          <w:bCs w:val="false"/>
-          <w:strike w:val="false"/>
-          <w:dstrike w:val="false"/>
-          <w:color w:val="auto"/>
-          <w:sz w:val="20"/>
-          <w:szCs w:val="20"/>
-          <w:u w:val="none"/>
-        </w:rPr>
-        <w:t xml:space="preserve">moving forward with the caption, </w:t>
-      </w:r>
-      <w:r>
-        <w:rPr>
-          <w:rFonts w:ascii="Calibri" w:hAnsi="Calibri"/>
-          <w:b w:val="false"/>
-          <w:bCs w:val="false"/>
-          <w:strike w:val="false"/>
-          <w:dstrike w:val="false"/>
-          <w:color w:val="auto"/>
-          <w:sz w:val="20"/>
-          <w:szCs w:val="20"/>
-          <w:u w:val="none"/>
-        </w:rPr>
-        <w:t>please find enclosed:</w:t>
+          <w:b w:val="false"/>
+          <w:bCs w:val="false"/>
+          <w:strike w:val="false"/>
+          <w:dstrike w:val="false"/>
+          <w:color w:val="auto"/>
+          <w:sz w:val="20"/>
+          <w:szCs w:val="20"/>
+          <w:u w:val="none"/>
+        </w:rPr>
+        <w:t>In this regard, moving forward with the caption, please find enclosed:</w:t>
       </w:r>
     </w:p>
     <w:p>
@@ -2291,87 +1809,16 @@
       </w:pPr>
       <w:r>
         <w:rPr>
-          <w:rFonts w:ascii="Calibri" w:hAnsi="Calibri"/>
-          <w:b w:val="false"/>
-          <w:bCs w:val="false"/>
-          <w:strike w:val="false"/>
-          <w:dstrike w:val="false"/>
-          <w:color w:val="auto"/>
-          <w:sz w:val="20"/>
-          <w:szCs w:val="20"/>
-          <w:u w:val="none"/>
-        </w:rPr>
-        <w:t xml:space="preserve">Indemnity Bond on </w:t>
-      </w:r>
-      <w:r>
-        <w:rPr>
-          <w:rFonts w:ascii="Calibri" w:hAnsi="Calibri"/>
-          <w:b w:val="false"/>
-          <w:bCs w:val="false"/>
-          <w:strike w:val="false"/>
-          <w:dstrike w:val="false"/>
-          <w:color w:val="auto"/>
-          <w:sz w:val="20"/>
-          <w:szCs w:val="20"/>
-          <w:u w:val="none"/>
-        </w:rPr>
-        <w:t>E-</w:t>
-      </w:r>
-      <w:r>
-        <w:rPr>
-          <w:rFonts w:ascii="Calibri" w:hAnsi="Calibri"/>
-          <w:b w:val="false"/>
-          <w:bCs w:val="false"/>
-          <w:strike w:val="false"/>
-          <w:dstrike w:val="false"/>
-          <w:color w:val="auto"/>
-          <w:sz w:val="20"/>
-          <w:szCs w:val="20"/>
-          <w:u w:val="none"/>
-        </w:rPr>
-        <w:t xml:space="preserve">stamp paper of Rs.500/, duly </w:t>
-      </w:r>
-      <w:r>
-        <w:rPr>
-          <w:rFonts w:ascii="Calibri" w:hAnsi="Calibri"/>
-          <w:b w:val="false"/>
-          <w:bCs w:val="false"/>
-          <w:strike w:val="false"/>
-          <w:dstrike w:val="false"/>
-          <w:color w:val="auto"/>
-          <w:sz w:val="20"/>
-          <w:szCs w:val="20"/>
-          <w:u w:val="none"/>
-        </w:rPr>
-        <w:t xml:space="preserve">signed by the legal heir, </w:t>
-      </w:r>
-      <w:r>
-        <w:rPr>
-          <w:rFonts w:ascii="Calibri" w:hAnsi="Calibri"/>
-          <w:b w:val="false"/>
-          <w:bCs w:val="false"/>
-          <w:strike w:val="false"/>
-          <w:dstrike w:val="false"/>
-          <w:color w:val="auto"/>
-          <w:sz w:val="20"/>
-          <w:szCs w:val="20"/>
-          <w:u w:val="none"/>
-        </w:rPr>
-        <w:t>witnesses, guarantor and attested by Notary Public</w:t>
-      </w:r>
-      <w:r>
-        <w:rPr>
-          <w:rFonts w:ascii="Calibri" w:hAnsi="Calibri"/>
-          <w:b w:val="false"/>
-          <w:bCs w:val="false"/>
-          <w:strike w:val="false"/>
-          <w:dstrike w:val="false"/>
-          <w:color w:val="auto"/>
-          <w:sz w:val="20"/>
-          <w:szCs w:val="20"/>
-          <w:u w:val="none"/>
-        </w:rPr>
-        <w:t>;</w:t>
+          <w:b w:val="false"/>
+          <w:bCs w:val="false"/>
+          <w:strike w:val="false"/>
+          <w:dstrike w:val="false"/>
+          <w:color w:val="auto"/>
+          <w:sz w:val="20"/>
+          <w:szCs w:val="20"/>
+          <w:u w:val="none"/>
+        </w:rPr>
+        <w:t>Indemnity Bond on E-stamp paper of Rs.500/, duly signed by the legal heir, witnesses, guarantor and attested by Notary Public;</w:t>
       </w:r>
     </w:p>
     <w:p>
@@ -2401,7 +1848,6 @@
       </w:pPr>
       <w:r>
         <w:rPr>
-          <w:rFonts w:ascii="Calibri" w:hAnsi="Calibri"/>
           <w:b w:val="false"/>
           <w:bCs w:val="false"/>
           <w:strike w:val="false"/>
@@ -2441,59 +1887,16 @@
       </w:pPr>
       <w:r>
         <w:rPr>
-          <w:rFonts w:ascii="Calibri" w:hAnsi="Calibri"/>
-          <w:b w:val="false"/>
-          <w:bCs w:val="false"/>
-          <w:strike w:val="false"/>
-          <w:dstrike w:val="false"/>
-          <w:color w:val="auto"/>
-          <w:sz w:val="20"/>
-          <w:szCs w:val="20"/>
-          <w:u w:val="none"/>
-        </w:rPr>
-        <w:t xml:space="preserve">Complete set of </w:t>
-      </w:r>
-      <w:r>
-        <w:rPr>
-          <w:rFonts w:ascii="Calibri" w:hAnsi="Calibri"/>
-          <w:b w:val="false"/>
-          <w:bCs w:val="false"/>
-          <w:strike w:val="false"/>
-          <w:dstrike w:val="false"/>
-          <w:color w:val="auto"/>
-          <w:sz w:val="20"/>
-          <w:szCs w:val="20"/>
-          <w:u w:val="none"/>
-        </w:rPr>
-        <w:t xml:space="preserve">Public Notice </w:t>
-      </w:r>
-      <w:r>
-        <w:rPr>
-          <w:rFonts w:ascii="Calibri" w:hAnsi="Calibri"/>
-          <w:b w:val="false"/>
-          <w:bCs w:val="false"/>
-          <w:strike w:val="false"/>
-          <w:dstrike w:val="false"/>
-          <w:color w:val="auto"/>
-          <w:sz w:val="20"/>
-          <w:szCs w:val="20"/>
-          <w:u w:val="none"/>
-        </w:rPr>
-        <w:t>notifying loss/misplacement of shares</w:t>
-      </w:r>
-      <w:r>
-        <w:rPr>
-          <w:rFonts w:ascii="Calibri" w:hAnsi="Calibri"/>
-          <w:b w:val="false"/>
-          <w:bCs w:val="false"/>
-          <w:strike w:val="false"/>
-          <w:dstrike w:val="false"/>
-          <w:color w:val="auto"/>
-          <w:sz w:val="20"/>
-          <w:szCs w:val="20"/>
-          <w:u w:val="none"/>
-        </w:rPr>
-        <w:t>, published in Leading Newspapers:</w:t>
+          <w:b w:val="false"/>
+          <w:bCs w:val="false"/>
+          <w:strike w:val="false"/>
+          <w:dstrike w:val="false"/>
+          <w:color w:val="auto"/>
+          <w:sz w:val="20"/>
+          <w:szCs w:val="20"/>
+          <w:u w:val="none"/>
+        </w:rPr>
+        <w:t>Complete set of Public Notice notifying loss/misplacement of shares, published in Leading Newspapers:</w:t>
       </w:r>
     </w:p>
     <w:p>
@@ -2523,115 +1926,16 @@
       </w:pPr>
       <w:r>
         <w:rPr>
-          <w:rFonts w:ascii="Calibri" w:hAnsi="Calibri"/>
-          <w:b w:val="false"/>
-          <w:bCs w:val="false"/>
-          <w:strike w:val="false"/>
-          <w:dstrike w:val="false"/>
-          <w:color w:val="auto"/>
-          <w:sz w:val="20"/>
-          <w:szCs w:val="20"/>
-          <w:u w:val="none"/>
-        </w:rPr>
-        <w:t xml:space="preserve">English: </w:t>
-      </w:r>
-      <w:r>
-        <w:rPr>
-          <w:rFonts w:ascii="Calibri" w:hAnsi="Calibri"/>
-          <w:b w:val="false"/>
-          <w:bCs w:val="false"/>
-          <w:strike w:val="false"/>
-          <w:dstrike w:val="false"/>
-          <w:color w:val="auto"/>
-          <w:sz w:val="20"/>
-          <w:szCs w:val="20"/>
-          <w:u w:val="none"/>
-        </w:rPr>
-        <w:t>The Nation</w:t>
-      </w:r>
-      <w:r>
-        <w:rPr>
-          <w:rFonts w:ascii="Calibri" w:hAnsi="Calibri"/>
-          <w:b w:val="false"/>
-          <w:bCs w:val="false"/>
-          <w:strike w:val="false"/>
-          <w:dstrike w:val="false"/>
-          <w:color w:val="auto"/>
-          <w:sz w:val="20"/>
-          <w:szCs w:val="20"/>
-          <w:u w:val="none"/>
-        </w:rPr>
-        <w:t xml:space="preserve">, dated, </w:t>
-      </w:r>
-      <w:r>
-        <w:rPr>
-          <w:rFonts w:ascii="Calibri" w:hAnsi="Calibri"/>
-          <w:b w:val="false"/>
-          <w:bCs w:val="false"/>
-          <w:strike w:val="false"/>
-          <w:dstrike w:val="false"/>
-          <w:color w:val="auto"/>
-          <w:sz w:val="20"/>
-          <w:szCs w:val="20"/>
-          <w:u w:val="none"/>
-        </w:rPr>
-        <w:t>July 1, 2025</w:t>
-      </w:r>
-      <w:r>
-        <w:rPr>
-          <w:rFonts w:ascii="Calibri" w:hAnsi="Calibri"/>
-          <w:b w:val="false"/>
-          <w:bCs w:val="false"/>
-          <w:strike w:val="false"/>
-          <w:dstrike w:val="false"/>
-          <w:color w:val="auto"/>
-          <w:sz w:val="20"/>
-          <w:szCs w:val="20"/>
-          <w:u w:val="none"/>
-        </w:rPr>
-        <w:t xml:space="preserve">, </w:t>
-      </w:r>
-      <w:r>
-        <w:rPr>
-          <w:rFonts w:ascii="Calibri" w:hAnsi="Calibri"/>
-          <w:b w:val="false"/>
-          <w:bCs w:val="false"/>
-          <w:strike w:val="false"/>
-          <w:dstrike w:val="false"/>
-          <w:color w:val="auto"/>
-          <w:sz w:val="20"/>
-          <w:szCs w:val="20"/>
-          <w:u w:val="none"/>
-        </w:rPr>
-        <w:t xml:space="preserve">page number 4, </w:t>
-      </w:r>
-      <w:r>
-        <w:rPr>
-          <w:rFonts w:ascii="Calibri" w:hAnsi="Calibri"/>
-          <w:b w:val="false"/>
-          <w:bCs w:val="false"/>
-          <w:strike w:val="false"/>
-          <w:dstrike w:val="false"/>
-          <w:color w:val="auto"/>
-          <w:sz w:val="20"/>
-          <w:szCs w:val="20"/>
-          <w:u w:val="none"/>
-        </w:rPr>
-        <w:t xml:space="preserve">column number </w:t>
-      </w:r>
-      <w:r>
-        <w:rPr>
-          <w:rFonts w:ascii="Calibri" w:hAnsi="Calibri"/>
-          <w:b w:val="false"/>
-          <w:bCs w:val="false"/>
-          <w:strike w:val="false"/>
-          <w:dstrike w:val="false"/>
-          <w:color w:val="auto"/>
-          <w:sz w:val="20"/>
-          <w:szCs w:val="20"/>
-          <w:u w:val="none"/>
-        </w:rPr>
-        <w:t>4.</w:t>
+          <w:b w:val="false"/>
+          <w:bCs w:val="false"/>
+          <w:strike w:val="false"/>
+          <w:dstrike w:val="false"/>
+          <w:color w:val="auto"/>
+          <w:sz w:val="20"/>
+          <w:szCs w:val="20"/>
+          <w:u w:val="none"/>
+        </w:rPr>
+        <w:t>English: The Nation, dated, July 1, 2025, page number 4, column number 4.</w:t>
       </w:r>
     </w:p>
     <w:p>
@@ -2656,7 +1960,6 @@
       </w:pPr>
       <w:r>
         <w:rPr>
-          <w:rFonts w:ascii="Calibri" w:hAnsi="Calibri"/>
           <w:b w:val="false"/>
           <w:strike w:val="false"/>
           <w:dstrike w:val="false"/>
@@ -2687,28 +1990,7 @@
           <w:sz w:val="20"/>
           <w:szCs w:val="20"/>
         </w:rPr>
-        <w:t xml:space="preserve">Looking forward to your </w:t>
-      </w:r>
-      <w:r>
-        <w:rPr>
-          <w:sz w:val="20"/>
-          <w:szCs w:val="20"/>
-        </w:rPr>
-        <w:t>prompt response</w:t>
-      </w:r>
-      <w:r>
-        <w:rPr>
-          <w:sz w:val="20"/>
-          <w:szCs w:val="20"/>
-        </w:rPr>
-        <w:t>, I remain</w:t>
-      </w:r>
-      <w:r>
-        <w:rPr>
-          <w:sz w:val="20"/>
-          <w:szCs w:val="20"/>
-        </w:rPr>
-        <w:t>.</w:t>
+        <w:t>Looking forward to your prompt response, I remain.</w:t>
       </w:r>
     </w:p>
     <w:p>
@@ -2768,31 +2050,7 @@
           <w:szCs w:val="20"/>
           <w:u w:val="none"/>
         </w:rPr>
-        <w:t xml:space="preserve">Yours </w:t>
-      </w:r>
-      <w:r>
-        <w:rPr>
-          <w:b w:val="false"/>
-          <w:strike w:val="false"/>
-          <w:dstrike w:val="false"/>
-          <w:color w:val="auto"/>
-          <w:sz w:val="20"/>
-          <w:szCs w:val="20"/>
-          <w:u w:val="none"/>
-        </w:rPr>
-        <w:t>Sincerely</w:t>
-      </w:r>
-      <w:r>
-        <w:rPr>
-          <w:b w:val="false"/>
-          <w:strike w:val="false"/>
-          <w:dstrike w:val="false"/>
-          <w:color w:val="auto"/>
-          <w:sz w:val="20"/>
-          <w:szCs w:val="20"/>
-          <w:u w:val="none"/>
-        </w:rPr>
-        <w:t xml:space="preserve">, </w:t>
+        <w:t xml:space="preserve">Yours Sincerely, </w:t>
       </w:r>
     </w:p>
     <w:p>
@@ -2922,14 +2180,14 @@
         </w:tblCellMar>
       </w:tblPr>
       <w:tblGrid>
-        <w:gridCol w:w="4986"/>
+        <w:gridCol w:w="4985"/>
         <w:gridCol w:w="4986"/>
       </w:tblGrid>
       <w:tr>
         <w:trPr/>
         <w:tc>
           <w:tcPr>
-            <w:tcW w:w="4986" w:type="dxa"/>
+            <w:tcW w:w="4985" w:type="dxa"/>
             <w:tcBorders/>
           </w:tcPr>
           <w:p>
@@ -3184,8 +2442,12 @@
       </w:r>
     </w:p>
     <w:sectPr>
-      <w:headerReference w:type="default" r:id="rId4"/>
-      <w:footerReference w:type="default" r:id="rId5"/>
+      <w:headerReference w:type="even" r:id="rId4"/>
+      <w:headerReference w:type="default" r:id="rId5"/>
+      <w:headerReference w:type="first" r:id="rId6"/>
+      <w:footerReference w:type="even" r:id="rId7"/>
+      <w:footerReference w:type="default" r:id="rId8"/>
+      <w:footerReference w:type="first" r:id="rId9"/>
       <w:type w:val="nextPage"/>
       <w:pgSz w:w="12240" w:h="15840"/>
       <w:pgMar w:left="1134" w:right="1134" w:gutter="0" w:header="1134" w:top="1661" w:footer="1134" w:bottom="1693"/>
@@ -3199,6 +2461,20 @@
 </file>
 
 <file path=word/footer1.xml><?xml version="1.0" encoding="utf-8"?>
+<w:ftr xmlns:o="urn:schemas-microsoft-com:office:office" xmlns:r="http://schemas.openxmlformats.org/officeDocument/2006/relationships" xmlns:v="urn:schemas-microsoft-com:vml" xmlns:w="http://schemas.openxmlformats.org/wordprocessingml/2006/main" xmlns:w10="urn:schemas-microsoft-com:office:word" xmlns:wp="http://schemas.openxmlformats.org/drawingml/2006/wordprocessingDrawing" xmlns:pic="http://schemas.openxmlformats.org/drawingml/2006/picture" xmlns:wps="http://schemas.microsoft.com/office/word/2010/wordprocessingShape" xmlns:wpg="http://schemas.microsoft.com/office/word/2010/wordprocessingGroup" xmlns:mc="http://schemas.openxmlformats.org/markup-compatibility/2006" xmlns:wp14="http://schemas.microsoft.com/office/word/2010/wordprocessingDrawing" xmlns:w14="http://schemas.microsoft.com/office/word/2010/wordml" xmlns:w15="http://schemas.microsoft.com/office/word/2012/wordml" mc:Ignorable="w14 wp14 w15">
+  <w:p>
+    <w:pPr>
+      <w:pStyle w:val="Footer"/>
+      <w:rPr/>
+    </w:pPr>
+    <w:r>
+      <w:rPr/>
+    </w:r>
+  </w:p>
+</w:ftr>
+</file>
+
+<file path=word/footer2.xml><?xml version="1.0" encoding="utf-8"?>
 <w:ftr xmlns:o="urn:schemas-microsoft-com:office:office" xmlns:r="http://schemas.openxmlformats.org/officeDocument/2006/relationships" xmlns:v="urn:schemas-microsoft-com:vml" xmlns:w="http://schemas.openxmlformats.org/wordprocessingml/2006/main" xmlns:w10="urn:schemas-microsoft-com:office:word" xmlns:wp="http://schemas.openxmlformats.org/drawingml/2006/wordprocessingDrawing" xmlns:pic="http://schemas.openxmlformats.org/drawingml/2006/picture" xmlns:wps="http://schemas.microsoft.com/office/word/2010/wordprocessingShape" xmlns:wpg="http://schemas.microsoft.com/office/word/2010/wordprocessingGroup" xmlns:mc="http://schemas.openxmlformats.org/markup-compatibility/2006" xmlns:wp14="http://schemas.microsoft.com/office/word/2010/wordprocessingDrawing" xmlns:w14="http://schemas.microsoft.com/office/word/2010/wordml" xmlns:w15="http://schemas.microsoft.com/office/word/2012/wordml" mc:Ignorable="w14 wp14 w15">
   <w:tbl>
     <w:tblPr>
@@ -3215,7 +2491,7 @@
     </w:tblPr>
     <w:tblGrid>
       <w:gridCol w:w="7860"/>
-      <w:gridCol w:w="2115"/>
+      <w:gridCol w:w="2114"/>
     </w:tblGrid>
     <w:tr>
       <w:trPr>
@@ -3310,13 +2586,14 @@
       </w:tc>
       <w:tc>
         <w:tcPr>
-          <w:tcW w:w="2115" w:type="dxa"/>
+          <w:tcW w:w="2114" w:type="dxa"/>
           <w:tcBorders/>
         </w:tcPr>
         <w:p>
           <w:pPr>
             <w:pStyle w:val="TableContents"/>
             <w:bidi w:val="0"/>
+            <w:ind w:hanging="0" w:start="0"/>
             <w:jc w:val="end"/>
             <w:rPr>
               <w:rFonts w:ascii="Courier New" w:hAnsi="Courier New"/>
@@ -3378,15 +2655,7 @@
               <w:sz w:val="14"/>
               <w:szCs w:val="14"/>
             </w:rPr>
-            <w:t xml:space="preserve"> </w:t>
-          </w:r>
-          <w:r>
-            <w:rPr>
-              <w:rFonts w:ascii="Courier New" w:hAnsi="Courier New"/>
-              <w:sz w:val="14"/>
-              <w:szCs w:val="14"/>
-            </w:rPr>
-            <w:t xml:space="preserve">of </w:t>
+            <w:t xml:space="preserve"> of </w:t>
           </w:r>
           <w:r>
             <w:rPr>
@@ -3435,6 +2704,248 @@
   <w:p>
     <w:pPr>
       <w:pStyle w:val="Footer"/>
+      <w:ind w:hanging="0" w:start="0"/>
+      <w:jc w:val="end"/>
+      <w:rPr/>
+    </w:pPr>
+    <w:r>
+      <w:rPr/>
+    </w:r>
+  </w:p>
+</w:ftr>
+</file>
+
+<file path=word/footer3.xml><?xml version="1.0" encoding="utf-8"?>
+<w:ftr xmlns:o="urn:schemas-microsoft-com:office:office" xmlns:r="http://schemas.openxmlformats.org/officeDocument/2006/relationships" xmlns:v="urn:schemas-microsoft-com:vml" xmlns:w="http://schemas.openxmlformats.org/wordprocessingml/2006/main" xmlns:w10="urn:schemas-microsoft-com:office:word" xmlns:wp="http://schemas.openxmlformats.org/drawingml/2006/wordprocessingDrawing" xmlns:pic="http://schemas.openxmlformats.org/drawingml/2006/picture" xmlns:wps="http://schemas.microsoft.com/office/word/2010/wordprocessingShape" xmlns:wpg="http://schemas.microsoft.com/office/word/2010/wordprocessingGroup" xmlns:mc="http://schemas.openxmlformats.org/markup-compatibility/2006" xmlns:wp14="http://schemas.microsoft.com/office/word/2010/wordprocessingDrawing" xmlns:w14="http://schemas.microsoft.com/office/word/2010/wordml" xmlns:w15="http://schemas.microsoft.com/office/word/2012/wordml" mc:Ignorable="w14 wp14 w15">
+  <w:tbl>
+    <w:tblPr>
+      <w:tblW w:w="9975" w:type="dxa"/>
+      <w:jc w:val="start"/>
+      <w:tblInd w:w="0" w:type="dxa"/>
+      <w:tblLayout w:type="fixed"/>
+      <w:tblCellMar>
+        <w:top w:w="29" w:type="dxa"/>
+        <w:start w:w="29" w:type="dxa"/>
+        <w:bottom w:w="29" w:type="dxa"/>
+        <w:end w:w="29" w:type="dxa"/>
+      </w:tblCellMar>
+    </w:tblPr>
+    <w:tblGrid>
+      <w:gridCol w:w="7860"/>
+      <w:gridCol w:w="2114"/>
+    </w:tblGrid>
+    <w:tr>
+      <w:trPr>
+        <w:trHeight w:val="367" w:hRule="atLeast"/>
+      </w:trPr>
+      <w:tc>
+        <w:tcPr>
+          <w:tcW w:w="7860" w:type="dxa"/>
+          <w:tcBorders/>
+        </w:tcPr>
+        <w:p>
+          <w:pPr>
+            <w:pStyle w:val="Default"/>
+            <w:tabs>
+              <w:tab w:val="clear" w:pos="720"/>
+              <w:tab w:val="left" w:pos="400" w:leader="none"/>
+            </w:tabs>
+            <w:bidi w:val="0"/>
+            <w:jc w:val="end"/>
+            <w:rPr>
+              <w:rFonts w:ascii="Courier New" w:hAnsi="Courier New"/>
+              <w:i w:val="false"/>
+              <w:i w:val="false"/>
+              <w:caps w:val="false"/>
+              <w:smallCaps w:val="false"/>
+              <w:color w:val="auto"/>
+              <w:sz w:val="14"/>
+              <w:szCs w:val="14"/>
+            </w:rPr>
+          </w:pPr>
+          <w:r>
+            <w:rPr>
+              <w:rFonts w:ascii="Courier New" w:hAnsi="Courier New"/>
+              <w:i w:val="false"/>
+              <w:caps w:val="false"/>
+              <w:smallCaps w:val="false"/>
+              <w:color w:val="auto"/>
+              <w:sz w:val="14"/>
+              <w:szCs w:val="14"/>
+            </w:rPr>
+            <w:fldChar w:fldCharType="begin"/>
+          </w:r>
+          <w:r>
+            <w:rPr>
+              <w:smallCaps w:val="false"/>
+              <w:caps w:val="false"/>
+              <w:sz w:val="14"/>
+              <w:i w:val="false"/>
+              <w:szCs w:val="14"/>
+              <w:rFonts w:ascii="Courier New" w:hAnsi="Courier New"/>
+              <w:color w:val="auto"/>
+            </w:rPr>
+            <w:instrText xml:space="preserve"> DOCPROPERTY "ReferenceRecipient"</w:instrText>
+          </w:r>
+          <w:r>
+            <w:rPr>
+              <w:smallCaps w:val="false"/>
+              <w:caps w:val="false"/>
+              <w:sz w:val="14"/>
+              <w:i w:val="false"/>
+              <w:szCs w:val="14"/>
+              <w:rFonts w:ascii="Courier New" w:hAnsi="Courier New"/>
+              <w:color w:val="auto"/>
+            </w:rPr>
+            <w:fldChar w:fldCharType="separate"/>
+          </w:r>
+          <w:r>
+            <w:rPr>
+              <w:smallCaps w:val="false"/>
+              <w:caps w:val="false"/>
+              <w:sz w:val="14"/>
+              <w:i w:val="false"/>
+              <w:szCs w:val="14"/>
+              <w:rFonts w:ascii="Courier New" w:hAnsi="Courier New"/>
+              <w:color w:val="auto"/>
+            </w:rPr>
+            <w:t>FAMCO-MAK-RMPL-567-TN-25-01</w:t>
+          </w:r>
+          <w:r>
+            <w:rPr>
+              <w:smallCaps w:val="false"/>
+              <w:caps w:val="false"/>
+              <w:sz w:val="14"/>
+              <w:i w:val="false"/>
+              <w:szCs w:val="14"/>
+              <w:rFonts w:ascii="Courier New" w:hAnsi="Courier New"/>
+              <w:color w:val="auto"/>
+            </w:rPr>
+            <w:fldChar w:fldCharType="end"/>
+          </w:r>
+        </w:p>
+      </w:tc>
+      <w:tc>
+        <w:tcPr>
+          <w:tcW w:w="2114" w:type="dxa"/>
+          <w:tcBorders/>
+        </w:tcPr>
+        <w:p>
+          <w:pPr>
+            <w:pStyle w:val="TableContents"/>
+            <w:bidi w:val="0"/>
+            <w:ind w:hanging="0" w:start="0"/>
+            <w:jc w:val="end"/>
+            <w:rPr>
+              <w:rFonts w:ascii="Courier New" w:hAnsi="Courier New"/>
+              <w:sz w:val="14"/>
+              <w:szCs w:val="14"/>
+            </w:rPr>
+          </w:pPr>
+          <w:r>
+            <w:rPr>
+              <w:rFonts w:ascii="Courier New" w:hAnsi="Courier New"/>
+              <w:sz w:val="14"/>
+              <w:szCs w:val="14"/>
+            </w:rPr>
+            <w:t xml:space="preserve">Page </w:t>
+          </w:r>
+          <w:r>
+            <w:rPr>
+              <w:rFonts w:ascii="Courier New" w:hAnsi="Courier New"/>
+              <w:sz w:val="14"/>
+              <w:szCs w:val="14"/>
+            </w:rPr>
+            <w:fldChar w:fldCharType="begin"/>
+          </w:r>
+          <w:r>
+            <w:rPr>
+              <w:sz w:val="14"/>
+              <w:szCs w:val="14"/>
+              <w:rFonts w:ascii="Courier New" w:hAnsi="Courier New"/>
+            </w:rPr>
+            <w:instrText xml:space="preserve"> PAGE </w:instrText>
+          </w:r>
+          <w:r>
+            <w:rPr>
+              <w:sz w:val="14"/>
+              <w:szCs w:val="14"/>
+              <w:rFonts w:ascii="Courier New" w:hAnsi="Courier New"/>
+            </w:rPr>
+            <w:fldChar w:fldCharType="separate"/>
+          </w:r>
+          <w:r>
+            <w:rPr>
+              <w:sz w:val="14"/>
+              <w:szCs w:val="14"/>
+              <w:rFonts w:ascii="Courier New" w:hAnsi="Courier New"/>
+            </w:rPr>
+            <w:t>1</w:t>
+          </w:r>
+          <w:r>
+            <w:rPr>
+              <w:sz w:val="14"/>
+              <w:szCs w:val="14"/>
+              <w:rFonts w:ascii="Courier New" w:hAnsi="Courier New"/>
+            </w:rPr>
+            <w:fldChar w:fldCharType="end"/>
+          </w:r>
+          <w:r>
+            <w:rPr>
+              <w:rFonts w:ascii="Courier New" w:hAnsi="Courier New"/>
+              <w:sz w:val="14"/>
+              <w:szCs w:val="14"/>
+            </w:rPr>
+            <w:t xml:space="preserve"> of </w:t>
+          </w:r>
+          <w:r>
+            <w:rPr>
+              <w:rFonts w:ascii="Courier New" w:hAnsi="Courier New"/>
+              <w:sz w:val="14"/>
+              <w:szCs w:val="14"/>
+            </w:rPr>
+            <w:fldChar w:fldCharType="begin"/>
+          </w:r>
+          <w:r>
+            <w:rPr>
+              <w:sz w:val="14"/>
+              <w:szCs w:val="14"/>
+              <w:rFonts w:ascii="Courier New" w:hAnsi="Courier New"/>
+            </w:rPr>
+            <w:instrText xml:space="preserve"> NUMPAGES </w:instrText>
+          </w:r>
+          <w:r>
+            <w:rPr>
+              <w:sz w:val="14"/>
+              <w:szCs w:val="14"/>
+              <w:rFonts w:ascii="Courier New" w:hAnsi="Courier New"/>
+            </w:rPr>
+            <w:fldChar w:fldCharType="separate"/>
+          </w:r>
+          <w:r>
+            <w:rPr>
+              <w:sz w:val="14"/>
+              <w:szCs w:val="14"/>
+              <w:rFonts w:ascii="Courier New" w:hAnsi="Courier New"/>
+            </w:rPr>
+            <w:t>1</w:t>
+          </w:r>
+          <w:r>
+            <w:rPr>
+              <w:sz w:val="14"/>
+              <w:szCs w:val="14"/>
+              <w:rFonts w:ascii="Courier New" w:hAnsi="Courier New"/>
+            </w:rPr>
+            <w:fldChar w:fldCharType="end"/>
+          </w:r>
+        </w:p>
+      </w:tc>
+    </w:tr>
+  </w:tbl>
+  <w:p>
+    <w:pPr>
+      <w:pStyle w:val="Footer"/>
+      <w:ind w:hanging="0" w:start="0"/>
       <w:jc w:val="end"/>
       <w:rPr/>
     </w:pPr>
@@ -3450,6 +2961,37 @@
   <w:p>
     <w:pPr>
       <w:pStyle w:val="Header"/>
+      <w:rPr/>
+    </w:pPr>
+    <w:r>
+      <w:rPr/>
+    </w:r>
+  </w:p>
+</w:hdr>
+</file>
+
+<file path=word/header2.xml><?xml version="1.0" encoding="utf-8"?>
+<w:hdr xmlns:o="urn:schemas-microsoft-com:office:office" xmlns:r="http://schemas.openxmlformats.org/officeDocument/2006/relationships" xmlns:v="urn:schemas-microsoft-com:vml" xmlns:w="http://schemas.openxmlformats.org/wordprocessingml/2006/main" xmlns:w10="urn:schemas-microsoft-com:office:word" xmlns:wp="http://schemas.openxmlformats.org/drawingml/2006/wordprocessingDrawing" xmlns:pic="http://schemas.openxmlformats.org/drawingml/2006/picture" xmlns:wps="http://schemas.microsoft.com/office/word/2010/wordprocessingShape" xmlns:wpg="http://schemas.microsoft.com/office/word/2010/wordprocessingGroup" xmlns:mc="http://schemas.openxmlformats.org/markup-compatibility/2006" xmlns:wp14="http://schemas.microsoft.com/office/word/2010/wordprocessingDrawing" xmlns:w14="http://schemas.microsoft.com/office/word/2010/wordml" xmlns:w15="http://schemas.microsoft.com/office/word/2012/wordml" mc:Ignorable="w14 wp14 w15">
+  <w:p>
+    <w:pPr>
+      <w:pStyle w:val="Header"/>
+      <w:ind w:hanging="0" w:start="0"/>
+      <w:jc w:val="end"/>
+      <w:rPr/>
+    </w:pPr>
+    <w:r>
+      <w:rPr/>
+    </w:r>
+  </w:p>
+</w:hdr>
+</file>
+
+<file path=word/header3.xml><?xml version="1.0" encoding="utf-8"?>
+<w:hdr xmlns:o="urn:schemas-microsoft-com:office:office" xmlns:r="http://schemas.openxmlformats.org/officeDocument/2006/relationships" xmlns:v="urn:schemas-microsoft-com:vml" xmlns:w="http://schemas.openxmlformats.org/wordprocessingml/2006/main" xmlns:w10="urn:schemas-microsoft-com:office:word" xmlns:wp="http://schemas.openxmlformats.org/drawingml/2006/wordprocessingDrawing" xmlns:pic="http://schemas.openxmlformats.org/drawingml/2006/picture" xmlns:wps="http://schemas.microsoft.com/office/word/2010/wordprocessingShape" xmlns:wpg="http://schemas.microsoft.com/office/word/2010/wordprocessingGroup" xmlns:mc="http://schemas.openxmlformats.org/markup-compatibility/2006" xmlns:wp14="http://schemas.microsoft.com/office/word/2010/wordprocessingDrawing" xmlns:w14="http://schemas.microsoft.com/office/word/2010/wordml" xmlns:w15="http://schemas.microsoft.com/office/word/2012/wordml" mc:Ignorable="w14 wp14 w15">
+  <w:p>
+    <w:pPr>
+      <w:pStyle w:val="Header"/>
+      <w:ind w:hanging="0" w:start="0"/>
       <w:jc w:val="end"/>
       <w:rPr/>
     </w:pPr>
@@ -3465,7 +3007,6 @@
   <w:abstractNum w:abstractNumId="1">
     <w:lvl w:ilvl="0">
       <w:start w:val="1"/>
-      <w:pStyle w:val="Heading1"/>
       <w:numFmt w:val="none"/>
       <w:suff w:val="nothing"/>
       <w:lvlText w:val="%1"/>
@@ -3476,6 +3017,7 @@
         </w:tabs>
         <w:ind w:start="0" w:hanging="0"/>
       </w:pPr>
+      <w:rPr/>
     </w:lvl>
     <w:lvl w:ilvl="1">
       <w:start w:val="1"/>
@@ -3489,6 +3031,7 @@
         </w:tabs>
         <w:ind w:start="0" w:hanging="0"/>
       </w:pPr>
+      <w:rPr/>
     </w:lvl>
     <w:lvl w:ilvl="2">
       <w:start w:val="1"/>
@@ -3502,6 +3045,7 @@
         </w:tabs>
         <w:ind w:start="0" w:hanging="0"/>
       </w:pPr>
+      <w:rPr/>
     </w:lvl>
     <w:lvl w:ilvl="3">
       <w:start w:val="1"/>
@@ -3515,6 +3059,7 @@
         </w:tabs>
         <w:ind w:start="0" w:hanging="0"/>
       </w:pPr>
+      <w:rPr/>
     </w:lvl>
     <w:lvl w:ilvl="4">
       <w:start w:val="1"/>
@@ -3528,6 +3073,7 @@
         </w:tabs>
         <w:ind w:start="0" w:hanging="0"/>
       </w:pPr>
+      <w:rPr/>
     </w:lvl>
     <w:lvl w:ilvl="5">
       <w:start w:val="1"/>
@@ -3541,6 +3087,7 @@
         </w:tabs>
         <w:ind w:start="0" w:hanging="0"/>
       </w:pPr>
+      <w:rPr/>
     </w:lvl>
     <w:lvl w:ilvl="6">
       <w:start w:val="1"/>
@@ -3554,6 +3101,7 @@
         </w:tabs>
         <w:ind w:start="0" w:hanging="0"/>
       </w:pPr>
+      <w:rPr/>
     </w:lvl>
     <w:lvl w:ilvl="7">
       <w:start w:val="1"/>
@@ -3567,6 +3115,7 @@
         </w:tabs>
         <w:ind w:start="0" w:hanging="0"/>
       </w:pPr>
+      <w:rPr/>
     </w:lvl>
     <w:lvl w:ilvl="8">
       <w:start w:val="1"/>
@@ -3580,6 +3129,7 @@
         </w:tabs>
         <w:ind w:start="0" w:hanging="0"/>
       </w:pPr>
+      <w:rPr/>
     </w:lvl>
   </w:abstractNum>
   <w:abstractNum w:abstractNumId="2">
@@ -3937,6 +3487,125 @@
         <w:ind w:start="3600" w:hanging="360"/>
       </w:pPr>
       <w:rPr/>
+    </w:lvl>
+  </w:abstractNum>
+  <w:abstractNum w:abstractNumId="5">
+    <w:lvl w:ilvl="0">
+      <w:start w:val="1"/>
+      <w:numFmt w:val="none"/>
+      <w:suff w:val="nothing"/>
+      <w:lvlText w:val=""/>
+      <w:lvlJc w:val="start"/>
+      <w:pPr>
+        <w:tabs>
+          <w:tab w:val="num" w:pos="0"/>
+        </w:tabs>
+        <w:ind w:start="0" w:hanging="0"/>
+      </w:pPr>
+    </w:lvl>
+    <w:lvl w:ilvl="1">
+      <w:start w:val="1"/>
+      <w:numFmt w:val="none"/>
+      <w:suff w:val="nothing"/>
+      <w:lvlText w:val=""/>
+      <w:lvlJc w:val="start"/>
+      <w:pPr>
+        <w:tabs>
+          <w:tab w:val="num" w:pos="0"/>
+        </w:tabs>
+        <w:ind w:start="0" w:hanging="0"/>
+      </w:pPr>
+    </w:lvl>
+    <w:lvl w:ilvl="2">
+      <w:start w:val="1"/>
+      <w:numFmt w:val="none"/>
+      <w:suff w:val="nothing"/>
+      <w:lvlText w:val=""/>
+      <w:lvlJc w:val="start"/>
+      <w:pPr>
+        <w:tabs>
+          <w:tab w:val="num" w:pos="0"/>
+        </w:tabs>
+        <w:ind w:start="0" w:hanging="0"/>
+      </w:pPr>
+    </w:lvl>
+    <w:lvl w:ilvl="3">
+      <w:start w:val="1"/>
+      <w:numFmt w:val="none"/>
+      <w:suff w:val="nothing"/>
+      <w:lvlText w:val=""/>
+      <w:lvlJc w:val="start"/>
+      <w:pPr>
+        <w:tabs>
+          <w:tab w:val="num" w:pos="0"/>
+        </w:tabs>
+        <w:ind w:start="0" w:hanging="0"/>
+      </w:pPr>
+    </w:lvl>
+    <w:lvl w:ilvl="4">
+      <w:start w:val="1"/>
+      <w:numFmt w:val="none"/>
+      <w:suff w:val="nothing"/>
+      <w:lvlText w:val=""/>
+      <w:lvlJc w:val="start"/>
+      <w:pPr>
+        <w:tabs>
+          <w:tab w:val="num" w:pos="0"/>
+        </w:tabs>
+        <w:ind w:start="0" w:hanging="0"/>
+      </w:pPr>
+    </w:lvl>
+    <w:lvl w:ilvl="5">
+      <w:start w:val="1"/>
+      <w:numFmt w:val="none"/>
+      <w:suff w:val="nothing"/>
+      <w:lvlText w:val=""/>
+      <w:lvlJc w:val="start"/>
+      <w:pPr>
+        <w:tabs>
+          <w:tab w:val="num" w:pos="0"/>
+        </w:tabs>
+        <w:ind w:start="0" w:hanging="0"/>
+      </w:pPr>
+    </w:lvl>
+    <w:lvl w:ilvl="6">
+      <w:start w:val="1"/>
+      <w:numFmt w:val="none"/>
+      <w:suff w:val="nothing"/>
+      <w:lvlText w:val=""/>
+      <w:lvlJc w:val="start"/>
+      <w:pPr>
+        <w:tabs>
+          <w:tab w:val="num" w:pos="0"/>
+        </w:tabs>
+        <w:ind w:start="0" w:hanging="0"/>
+      </w:pPr>
+    </w:lvl>
+    <w:lvl w:ilvl="7">
+      <w:start w:val="1"/>
+      <w:numFmt w:val="none"/>
+      <w:suff w:val="nothing"/>
+      <w:lvlText w:val=""/>
+      <w:lvlJc w:val="start"/>
+      <w:pPr>
+        <w:tabs>
+          <w:tab w:val="num" w:pos="0"/>
+        </w:tabs>
+        <w:ind w:start="0" w:hanging="0"/>
+      </w:pPr>
+    </w:lvl>
+    <w:lvl w:ilvl="8">
+      <w:start w:val="1"/>
+      <w:numFmt w:val="none"/>
+      <w:suff w:val="nothing"/>
+      <w:lvlText w:val=""/>
+      <w:lvlJc w:val="start"/>
+      <w:pPr>
+        <w:tabs>
+          <w:tab w:val="num" w:pos="0"/>
+        </w:tabs>
+        <w:ind w:start="0" w:hanging="0"/>
+      </w:pPr>
     </w:lvl>
   </w:abstractNum>
   <w:num w:numId="1">
@@ -3950,6 +3619,9 @@
   </w:num>
   <w:num w:numId="4">
     <w:abstractNumId w:val="4"/>
+  </w:num>
+  <w:num w:numId="5">
+    <w:abstractNumId w:val="5"/>
   </w:num>
 </w:numbering>
 </file>
@@ -3978,9 +3650,7 @@
     <w:pPr>
       <w:widowControl/>
       <w:suppressAutoHyphens w:val="true"/>
-      <w:kinsoku w:val="true"/>
-      <w:overflowPunct w:val="true"/>
-      <w:autoSpaceDE w:val="true"/>
+      <w:overflowPunct w:val="false"/>
       <w:bidi w:val="0"/>
       <w:snapToGrid w:val="false"/>
       <w:spacing w:before="0" w:after="0"/>
@@ -4032,8 +3702,8 @@
       <w:bCs/>
     </w:rPr>
   </w:style>
-  <w:style w:type="character" w:styleId="Bullets">
-    <w:name w:val="Bullets"/>
+  <w:style w:type="character" w:styleId="Bulletsuser">
+    <w:name w:val="Bullets (user)"/>
     <w:qFormat/>
     <w:rPr>
       <w:rFonts w:ascii="OpenSymbol" w:hAnsi="OpenSymbol" w:eastAsia="OpenSymbol" w:cs="OpenSymbol"/>
@@ -4055,13 +3725,13 @@
     <w:name w:val="line number"/>
     <w:rPr/>
   </w:style>
-  <w:style w:type="character" w:styleId="FootnoteCharacters">
-    <w:name w:val="Footnote Characters"/>
+  <w:style w:type="character" w:styleId="FootnoteCharactersuser">
+    <w:name w:val="Footnote Characters (user)"/>
     <w:qFormat/>
     <w:rPr/>
   </w:style>
-  <w:style w:type="character" w:styleId="EndnoteCharacters">
-    <w:name w:val="Endnote Characters"/>
+  <w:style w:type="character" w:styleId="EndnoteCharactersuser">
+    <w:name w:val="Endnote Characters (user)"/>
     <w:qFormat/>
     <w:rPr/>
   </w:style>
@@ -4150,9 +3820,7 @@
     <w:pPr>
       <w:widowControl/>
       <w:suppressAutoHyphens w:val="true"/>
-      <w:kinsoku w:val="true"/>
-      <w:overflowPunct w:val="true"/>
-      <w:autoSpaceDE w:val="true"/>
+      <w:overflowPunct w:val="false"/>
       <w:bidi w:val="0"/>
       <w:spacing w:before="0" w:after="0"/>
       <w:jc w:val="start"/>

</xml_diff>